<commit_message>
" -> 9 of 9 passed. pylint: 10.00/10 "
</commit_message>
<xml_diff>
--- a/CSPP1/cspp1-assignments/m9/p2/Assignment-2.docx
+++ b/CSPP1/cspp1-assignments/m9/p2/Assignment-2.docx
@@ -1,6 +1,6 @@
 
 <file path=word/document.xml><?xml version="1.0" encoding="utf-8"?>
-<w:document xmlns:wpc="http://schemas.microsoft.com/office/word/2010/wordprocessingCanvas" xmlns:mc="http://schemas.openxmlformats.org/markup-compatibility/2006" xmlns:o="urn:schemas-microsoft-com:office:office" xmlns:r="http://schemas.openxmlformats.org/officeDocument/2006/relationships" xmlns:m="http://schemas.openxmlformats.org/officeDocument/2006/math" xmlns:v="urn:schemas-microsoft-com:vml" xmlns:wp14="http://schemas.microsoft.com/office/word/2010/wordprocessingDrawing" xmlns:wp="http://schemas.openxmlformats.org/drawingml/2006/wordprocessingDrawing" xmlns:w10="urn:schemas-microsoft-com:office:word" xmlns:w="http://schemas.openxmlformats.org/wordprocessingml/2006/main" xmlns:w14="http://schemas.microsoft.com/office/word/2010/wordml" xmlns:w15="http://schemas.microsoft.com/office/word/2012/wordml" xmlns:wpg="http://schemas.microsoft.com/office/word/2010/wordprocessingGroup" xmlns:wpi="http://schemas.microsoft.com/office/word/2010/wordprocessingInk" xmlns:wne="http://schemas.microsoft.com/office/word/2006/wordml" xmlns:wps="http://schemas.microsoft.com/office/word/2010/wordprocessingShape" mc:Ignorable="w14 w15 wp14">
+<w:document xmlns:wpc="http://schemas.microsoft.com/office/word/2010/wordprocessingCanvas" xmlns:cx="http://schemas.microsoft.com/office/drawing/2014/chartex" xmlns:cx1="http://schemas.microsoft.com/office/drawing/2015/9/8/chartex" xmlns:cx2="http://schemas.microsoft.com/office/drawing/2015/10/21/chartex" xmlns:cx3="http://schemas.microsoft.com/office/drawing/2016/5/9/chartex" xmlns:cx4="http://schemas.microsoft.com/office/drawing/2016/5/10/chartex" xmlns:cx5="http://schemas.microsoft.com/office/drawing/2016/5/11/chartex" xmlns:cx6="http://schemas.microsoft.com/office/drawing/2016/5/12/chartex" xmlns:cx7="http://schemas.microsoft.com/office/drawing/2016/5/13/chartex" xmlns:cx8="http://schemas.microsoft.com/office/drawing/2016/5/14/chartex" xmlns:mc="http://schemas.openxmlformats.org/markup-compatibility/2006" xmlns:aink="http://schemas.microsoft.com/office/drawing/2016/ink" xmlns:am3d="http://schemas.microsoft.com/office/drawing/2017/model3d" xmlns:o="urn:schemas-microsoft-com:office:office" xmlns:r="http://schemas.openxmlformats.org/officeDocument/2006/relationships" xmlns:m="http://schemas.openxmlformats.org/officeDocument/2006/math" xmlns:v="urn:schemas-microsoft-com:vml" xmlns:wp14="http://schemas.microsoft.com/office/word/2010/wordprocessingDrawing" xmlns:wp="http://schemas.openxmlformats.org/drawingml/2006/wordprocessingDrawing" xmlns:w10="urn:schemas-microsoft-com:office:word" xmlns:w="http://schemas.openxmlformats.org/wordprocessingml/2006/main" xmlns:w14="http://schemas.microsoft.com/office/word/2010/wordml" xmlns:w15="http://schemas.microsoft.com/office/word/2012/wordml" xmlns:w16cid="http://schemas.microsoft.com/office/word/2016/wordml/cid" xmlns:w16se="http://schemas.microsoft.com/office/word/2015/wordml/symex" xmlns:wpg="http://schemas.microsoft.com/office/word/2010/wordprocessingGroup" xmlns:wpi="http://schemas.microsoft.com/office/word/2010/wordprocessingInk" xmlns:wne="http://schemas.microsoft.com/office/word/2006/wordml" xmlns:wps="http://schemas.microsoft.com/office/word/2010/wordprocessingShape" mc:Ignorable="w14 w15 w16se w16cid wp14">
   <w:body>
     <w:p>
       <w:pPr>
@@ -16,6 +16,25 @@
           <w:sz w:val="48"/>
           <w:szCs w:val="48"/>
         </w:rPr>
+        <w:t>42460a46a2b23806040b5287c027a2a6d15abee3</w:t>
+      </w:r>
+      <w:bookmarkStart w:id="0" w:name="_GoBack"/>
+      <w:bookmarkEnd w:id="0"/>
+    </w:p>
+    <w:p>
+      <w:pPr>
+        <w:rPr>
+          <w:b/>
+          <w:sz w:val="48"/>
+          <w:szCs w:val="48"/>
+        </w:rPr>
+      </w:pPr>
+      <w:r>
+        <w:rPr>
+          <w:b/>
+          <w:sz w:val="48"/>
+          <w:szCs w:val="48"/>
+        </w:rPr>
         <w:t>Assignment-2</w:t>
       </w:r>
     </w:p>
@@ -34,8 +53,6 @@
         </w:rPr>
         <w:t>Assignment-2</w:t>
       </w:r>
-      <w:bookmarkStart w:id="0" w:name="_GoBack"/>
-      <w:bookmarkEnd w:id="0"/>
       <w:r>
         <w:rPr>
           <w:b/>
@@ -52,6 +69,7 @@
         </w:rPr>
         <w:t>Next, implement the function </w:t>
       </w:r>
+      <w:proofErr w:type="spellStart"/>
       <w:r>
         <w:rPr>
           <w:rStyle w:val="HTMLCode"/>
@@ -62,6 +80,7 @@
         </w:rPr>
         <w:t>getGuessedWord</w:t>
       </w:r>
+      <w:proofErr w:type="spellEnd"/>
       <w:r>
         <w:rPr>
           <w:rFonts w:ascii="Open Sans" w:hAnsi="Open Sans" w:cs="Open Sans"/>
@@ -70,6 +89,7 @@
         </w:rPr>
         <w:t> that takes in two parameters - a string, </w:t>
       </w:r>
+      <w:proofErr w:type="spellStart"/>
       <w:r>
         <w:rPr>
           <w:rStyle w:val="HTMLCode"/>
@@ -80,6 +100,7 @@
         </w:rPr>
         <w:t>secretWord</w:t>
       </w:r>
+      <w:proofErr w:type="spellEnd"/>
       <w:r>
         <w:rPr>
           <w:rFonts w:ascii="Open Sans" w:hAnsi="Open Sans" w:cs="Open Sans"/>
@@ -88,6 +109,7 @@
         </w:rPr>
         <w:t>, and a list of letters, </w:t>
       </w:r>
+      <w:proofErr w:type="spellStart"/>
       <w:r>
         <w:rPr>
           <w:rStyle w:val="HTMLCode"/>
@@ -98,6 +120,7 @@
         </w:rPr>
         <w:t>lettersGuessed</w:t>
       </w:r>
+      <w:proofErr w:type="spellEnd"/>
       <w:r>
         <w:rPr>
           <w:rFonts w:ascii="Open Sans" w:hAnsi="Open Sans" w:cs="Open Sans"/>
@@ -106,6 +129,7 @@
         </w:rPr>
         <w:t>. This function returns a string that is comprised of letters and underscores, based on what letters in </w:t>
       </w:r>
+      <w:proofErr w:type="spellStart"/>
       <w:r>
         <w:rPr>
           <w:rStyle w:val="HTMLCode"/>
@@ -116,6 +140,7 @@
         </w:rPr>
         <w:t>lettersGuessed</w:t>
       </w:r>
+      <w:proofErr w:type="spellEnd"/>
       <w:r>
         <w:rPr>
           <w:rFonts w:ascii="Open Sans" w:hAnsi="Open Sans" w:cs="Open Sans"/>
@@ -124,6 +149,7 @@
         </w:rPr>
         <w:t> are in </w:t>
       </w:r>
+      <w:proofErr w:type="spellStart"/>
       <w:r>
         <w:rPr>
           <w:rStyle w:val="HTMLCode"/>
@@ -134,6 +160,7 @@
         </w:rPr>
         <w:t>secretWord</w:t>
       </w:r>
+      <w:proofErr w:type="spellEnd"/>
       <w:r>
         <w:rPr>
           <w:rFonts w:ascii="Open Sans" w:hAnsi="Open Sans" w:cs="Open Sans"/>
@@ -142,6 +169,7 @@
         </w:rPr>
         <w:t>. This shouldn't be too different from </w:t>
       </w:r>
+      <w:proofErr w:type="spellStart"/>
       <w:r>
         <w:rPr>
           <w:rStyle w:val="HTMLCode"/>
@@ -152,6 +180,7 @@
         </w:rPr>
         <w:t>isWordGuessed</w:t>
       </w:r>
+      <w:proofErr w:type="spellEnd"/>
       <w:r>
         <w:rPr>
           <w:rFonts w:ascii="Open Sans" w:hAnsi="Open Sans" w:cs="Open Sans"/>
@@ -284,7 +313,23 @@
           <w:b/>
           <w:lang w:val="en-US"/>
         </w:rPr>
-        <w:t>apple a e i k p r s</w:t>
+        <w:t xml:space="preserve">apple a e </w:t>
+      </w:r>
+      <w:proofErr w:type="spellStart"/>
+      <w:r>
+        <w:rPr>
+          <w:b/>
+          <w:lang w:val="en-US"/>
+        </w:rPr>
+        <w:t>i</w:t>
+      </w:r>
+      <w:proofErr w:type="spellEnd"/>
+      <w:r>
+        <w:rPr>
+          <w:b/>
+          <w:lang w:val="en-US"/>
+        </w:rPr>
+        <w:t xml:space="preserve"> k p r s</w:t>
       </w:r>
     </w:p>
     <w:p>
@@ -301,7 +346,23 @@
           <w:b/>
           <w:lang w:val="en-US"/>
         </w:rPr>
-        <w:t>durian h a c d i m n r t u</w:t>
+        <w:t xml:space="preserve">durian h a c d </w:t>
+      </w:r>
+      <w:proofErr w:type="spellStart"/>
+      <w:r>
+        <w:rPr>
+          <w:b/>
+          <w:lang w:val="en-US"/>
+        </w:rPr>
+        <w:t>i</w:t>
+      </w:r>
+      <w:proofErr w:type="spellEnd"/>
+      <w:r>
+        <w:rPr>
+          <w:b/>
+          <w:lang w:val="en-US"/>
+        </w:rPr>
+        <w:t xml:space="preserve"> m n r t u</w:t>
       </w:r>
       <w:r>
         <w:rPr>
@@ -393,8 +454,8 @@
 </file>
 
 <file path=word/numbering.xml><?xml version="1.0" encoding="utf-8"?>
-<w:numbering xmlns:wpc="http://schemas.microsoft.com/office/word/2010/wordprocessingCanvas" xmlns:mc="http://schemas.openxmlformats.org/markup-compatibility/2006" xmlns:o="urn:schemas-microsoft-com:office:office" xmlns:r="http://schemas.openxmlformats.org/officeDocument/2006/relationships" xmlns:m="http://schemas.openxmlformats.org/officeDocument/2006/math" xmlns:v="urn:schemas-microsoft-com:vml" xmlns:wp14="http://schemas.microsoft.com/office/word/2010/wordprocessingDrawing" xmlns:wp="http://schemas.openxmlformats.org/drawingml/2006/wordprocessingDrawing" xmlns:w10="urn:schemas-microsoft-com:office:word" xmlns:w="http://schemas.openxmlformats.org/wordprocessingml/2006/main" xmlns:w14="http://schemas.microsoft.com/office/word/2010/wordml" xmlns:w15="http://schemas.microsoft.com/office/word/2012/wordml" xmlns:wpg="http://schemas.microsoft.com/office/word/2010/wordprocessingGroup" xmlns:wpi="http://schemas.microsoft.com/office/word/2010/wordprocessingInk" xmlns:wne="http://schemas.microsoft.com/office/word/2006/wordml" xmlns:wps="http://schemas.microsoft.com/office/word/2010/wordprocessingShape" mc:Ignorable="w14 w15 wp14">
-  <w:abstractNum w:abstractNumId="0">
+<w:numbering xmlns:wpc="http://schemas.microsoft.com/office/word/2010/wordprocessingCanvas" xmlns:cx="http://schemas.microsoft.com/office/drawing/2014/chartex" xmlns:cx1="http://schemas.microsoft.com/office/drawing/2015/9/8/chartex" xmlns:cx2="http://schemas.microsoft.com/office/drawing/2015/10/21/chartex" xmlns:cx3="http://schemas.microsoft.com/office/drawing/2016/5/9/chartex" xmlns:cx4="http://schemas.microsoft.com/office/drawing/2016/5/10/chartex" xmlns:cx5="http://schemas.microsoft.com/office/drawing/2016/5/11/chartex" xmlns:cx6="http://schemas.microsoft.com/office/drawing/2016/5/12/chartex" xmlns:cx7="http://schemas.microsoft.com/office/drawing/2016/5/13/chartex" xmlns:cx8="http://schemas.microsoft.com/office/drawing/2016/5/14/chartex" xmlns:mc="http://schemas.openxmlformats.org/markup-compatibility/2006" xmlns:aink="http://schemas.microsoft.com/office/drawing/2016/ink" xmlns:am3d="http://schemas.microsoft.com/office/drawing/2017/model3d" xmlns:o="urn:schemas-microsoft-com:office:office" xmlns:r="http://schemas.openxmlformats.org/officeDocument/2006/relationships" xmlns:m="http://schemas.openxmlformats.org/officeDocument/2006/math" xmlns:v="urn:schemas-microsoft-com:vml" xmlns:wp14="http://schemas.microsoft.com/office/word/2010/wordprocessingDrawing" xmlns:wp="http://schemas.openxmlformats.org/drawingml/2006/wordprocessingDrawing" xmlns:w10="urn:schemas-microsoft-com:office:word" xmlns:w="http://schemas.openxmlformats.org/wordprocessingml/2006/main" xmlns:w14="http://schemas.microsoft.com/office/word/2010/wordml" xmlns:w15="http://schemas.microsoft.com/office/word/2012/wordml" xmlns:w16cid="http://schemas.microsoft.com/office/word/2016/wordml/cid" xmlns:w16se="http://schemas.microsoft.com/office/word/2015/wordml/symex" xmlns:wpg="http://schemas.microsoft.com/office/word/2010/wordprocessingGroup" xmlns:wpi="http://schemas.microsoft.com/office/word/2010/wordprocessingInk" xmlns:wne="http://schemas.microsoft.com/office/word/2006/wordml" xmlns:wps="http://schemas.microsoft.com/office/word/2010/wordprocessingShape" mc:Ignorable="w14 w15 w16se w16cid wp14">
+  <w:abstractNum w:abstractNumId="0" w15:restartNumberingAfterBreak="0">
     <w:nsid w:val="45687780"/>
     <w:multiLevelType w:val="hybridMultilevel"/>
     <w:tmpl w:val="5DE20D9C"/>
@@ -507,7 +568,7 @@
       </w:rPr>
     </w:lvl>
   </w:abstractNum>
-  <w:abstractNum w:abstractNumId="1">
+  <w:abstractNum w:abstractNumId="1" w15:restartNumberingAfterBreak="0">
     <w:nsid w:val="463C1E7E"/>
     <w:multiLevelType w:val="hybridMultilevel"/>
     <w:tmpl w:val="DF484D06"/>
@@ -606,7 +667,7 @@
 </file>
 
 <file path=word/styles.xml><?xml version="1.0" encoding="utf-8"?>
-<w:styles xmlns:mc="http://schemas.openxmlformats.org/markup-compatibility/2006" xmlns:r="http://schemas.openxmlformats.org/officeDocument/2006/relationships" xmlns:w="http://schemas.openxmlformats.org/wordprocessingml/2006/main" xmlns:w14="http://schemas.microsoft.com/office/word/2010/wordml" xmlns:w15="http://schemas.microsoft.com/office/word/2012/wordml" mc:Ignorable="w14 w15">
+<w:styles xmlns:mc="http://schemas.openxmlformats.org/markup-compatibility/2006" xmlns:r="http://schemas.openxmlformats.org/officeDocument/2006/relationships" xmlns:w="http://schemas.openxmlformats.org/wordprocessingml/2006/main" xmlns:w14="http://schemas.microsoft.com/office/word/2010/wordml" xmlns:w15="http://schemas.microsoft.com/office/word/2012/wordml" xmlns:w16cid="http://schemas.microsoft.com/office/word/2016/wordml/cid" xmlns:w16se="http://schemas.microsoft.com/office/word/2015/wordml/symex" mc:Ignorable="w14 w15 w16se w16cid">
   <w:docDefaults>
     <w:rPrDefault>
       <w:rPr>
@@ -622,7 +683,7 @@
       </w:pPr>
     </w:pPrDefault>
   </w:docDefaults>
-  <w:latentStyles w:defLockedState="0" w:defUIPriority="99" w:defSemiHidden="0" w:defUnhideWhenUsed="0" w:defQFormat="0" w:count="371">
+  <w:latentStyles w:defLockedState="0" w:defUIPriority="99" w:defSemiHidden="0" w:defUnhideWhenUsed="0" w:defQFormat="0" w:count="375">
     <w:lsdException w:name="Normal" w:uiPriority="0" w:qFormat="1"/>
     <w:lsdException w:name="heading 1" w:uiPriority="9" w:qFormat="1"/>
     <w:lsdException w:name="heading 2" w:semiHidden="1" w:uiPriority="9" w:unhideWhenUsed="1" w:qFormat="1"/>
@@ -728,7 +789,6 @@
     <w:lsdException w:name="HTML Sample" w:semiHidden="1" w:unhideWhenUsed="1"/>
     <w:lsdException w:name="HTML Typewriter" w:semiHidden="1" w:unhideWhenUsed="1"/>
     <w:lsdException w:name="HTML Variable" w:semiHidden="1" w:unhideWhenUsed="1"/>
-    <w:lsdException w:name="Normal Table" w:semiHidden="1" w:unhideWhenUsed="1"/>
     <w:lsdException w:name="annotation subject" w:semiHidden="1" w:unhideWhenUsed="1"/>
     <w:lsdException w:name="No List" w:semiHidden="1" w:unhideWhenUsed="1"/>
     <w:lsdException w:name="Outline List 1" w:semiHidden="1" w:unhideWhenUsed="1"/>
@@ -772,10 +832,8 @@
     <w:lsdException w:name="Table Elegant" w:semiHidden="1" w:unhideWhenUsed="1"/>
     <w:lsdException w:name="Table Professional" w:semiHidden="1" w:unhideWhenUsed="1"/>
     <w:lsdException w:name="Table Subtle 1" w:semiHidden="1" w:unhideWhenUsed="1"/>
-    <w:lsdException w:name="Table Subtle 2" w:semiHidden="1" w:unhideWhenUsed="1"/>
     <w:lsdException w:name="Table Web 1" w:semiHidden="1" w:unhideWhenUsed="1"/>
     <w:lsdException w:name="Table Web 2" w:semiHidden="1" w:unhideWhenUsed="1"/>
-    <w:lsdException w:name="Table Web 3" w:semiHidden="1" w:unhideWhenUsed="1"/>
     <w:lsdException w:name="Balloon Text" w:semiHidden="1" w:unhideWhenUsed="1"/>
     <w:lsdException w:name="Table Grid" w:uiPriority="39"/>
     <w:lsdException w:name="Table Theme" w:semiHidden="1" w:unhideWhenUsed="1"/>
@@ -994,6 +1052,10 @@
     <w:lsdException w:name="List Table 5 Dark Accent 6" w:uiPriority="50"/>
     <w:lsdException w:name="List Table 6 Colorful Accent 6" w:uiPriority="51"/>
     <w:lsdException w:name="List Table 7 Colorful Accent 6" w:uiPriority="52"/>
+    <w:lsdException w:name="Mention" w:semiHidden="1" w:unhideWhenUsed="1"/>
+    <w:lsdException w:name="Smart Hyperlink" w:semiHidden="1" w:unhideWhenUsed="1"/>
+    <w:lsdException w:name="Hashtag" w:semiHidden="1" w:unhideWhenUsed="1"/>
+    <w:lsdException w:name="Unresolved Mention" w:semiHidden="1" w:unhideWhenUsed="1"/>
   </w:latentStyles>
   <w:style w:type="paragraph" w:default="1" w:styleId="Normal">
     <w:name w:val="Normal"/>

</xml_diff>